<commit_message>
Added additional text file to test git
</commit_message>
<xml_diff>
--- a/Git Notes.docx
+++ b/Git Notes.docx
@@ -1793,6 +1793,18 @@
     <w:p>
       <w:r>
         <w:t xml:space="preserve">Pointer to tip of current branch in repo, points at current branch, last state of repo. Points where we’ve left off. </w:t>
+      </w:r>
+    </w:p>
+    <w:p/>
+    <w:p>
+      <w:r>
+        <w:t>You always have to git commit -m</w:t>
+      </w:r>
+    </w:p>
+    <w:p/>
+    <w:p>
+      <w:r>
+        <w:t>Git status shows you that you have nothing to commit. But what if we want to make some changes?</w:t>
       </w:r>
       <w:bookmarkStart w:id="0" w:name="_GoBack"/>
       <w:bookmarkEnd w:id="0"/>
@@ -2046,6 +2058,7 @@
     <w:lsdException w:name="HTML Sample" w:semiHidden="1" w:unhideWhenUsed="1"/>
     <w:lsdException w:name="HTML Typewriter" w:semiHidden="1" w:unhideWhenUsed="1"/>
     <w:lsdException w:name="HTML Variable" w:semiHidden="1" w:unhideWhenUsed="1"/>
+    <w:lsdException w:name="Normal Table" w:semiHidden="1" w:unhideWhenUsed="1"/>
     <w:lsdException w:name="annotation subject" w:semiHidden="1" w:unhideWhenUsed="1"/>
     <w:lsdException w:name="No List" w:semiHidden="1" w:unhideWhenUsed="1"/>
     <w:lsdException w:name="Outline List 1" w:semiHidden="1" w:unhideWhenUsed="1"/>
@@ -2091,9 +2104,11 @@
     <w:lsdException w:name="Table Subtle 1" w:semiHidden="1" w:unhideWhenUsed="1"/>
     <w:lsdException w:name="Table Subtle 2" w:semiHidden="1" w:unhideWhenUsed="1"/>
     <w:lsdException w:name="Table Web 1" w:semiHidden="1" w:unhideWhenUsed="1"/>
+    <w:lsdException w:name="Table Web 2" w:semiHidden="1" w:unhideWhenUsed="1"/>
     <w:lsdException w:name="Table Web 3" w:semiHidden="1" w:unhideWhenUsed="1"/>
     <w:lsdException w:name="Balloon Text" w:semiHidden="1" w:unhideWhenUsed="1"/>
     <w:lsdException w:name="Table Grid" w:uiPriority="39"/>
+    <w:lsdException w:name="Table Theme" w:semiHidden="1" w:unhideWhenUsed="1"/>
     <w:lsdException w:name="Placeholder Text" w:semiHidden="1"/>
     <w:lsdException w:name="No Spacing" w:uiPriority="1" w:qFormat="1"/>
     <w:lsdException w:name="Light Shading" w:uiPriority="60"/>

</xml_diff>

<commit_message>
Add google search verification
</commit_message>
<xml_diff>
--- a/Git Notes.docx
+++ b/Git Notes.docx
@@ -2084,13 +2084,588 @@
       <w:r>
         <w:t xml:space="preserve">Sometimes you want to edit separately – so why would you add contact page change and also phone number </w:t>
       </w:r>
-      <w:proofErr w:type="spellStart"/>
-      <w:r>
-        <w:t>chagnes</w:t>
+      <w:r>
+        <w:t>changes</w:t>
+      </w:r>
+    </w:p>
+    <w:p/>
+    <w:p/>
+    <w:p>
+      <w:r>
+        <w:t>Git checkout – file discards changing in working directory</w:t>
+      </w:r>
+    </w:p>
+    <w:p/>
+    <w:p>
+      <w:r>
+        <w:t>PREVIOUS SHAS STORED IN METADATA – THUS YOU CAN’T CHANGE THE SHA VALUES AND THE GIT METADATA IS VERY STRONG.</w:t>
+      </w:r>
+    </w:p>
+    <w:p/>
+    <w:p>
+      <w:r>
+        <w:t xml:space="preserve">You can amend most recent commit, though, as this doesn’t break the change </w:t>
+      </w:r>
+      <w:proofErr w:type="spellStart"/>
+      <w:r>
+        <w:t>bc</w:t>
+      </w:r>
+      <w:proofErr w:type="spellEnd"/>
+      <w:r>
+        <w:t xml:space="preserve"> you’re at the head</w:t>
+      </w:r>
+      <w:r>
+        <w:t>.</w:t>
+      </w:r>
+      <w:r>
+        <w:t xml:space="preserve"> You can also use this to just edit commit message. Changes the SHA, though</w:t>
+      </w:r>
+      <w:r>
+        <w:rPr>
+          <w:noProof/>
+        </w:rPr>
+        <w:drawing>
+          <wp:inline distT="0" distB="0" distL="0" distR="0">
+            <wp:extent cx="5943600" cy="806450"/>
+            <wp:effectExtent l="0" t="0" r="0" b="6350"/>
+            <wp:docPr id="9" name="Picture 9"/>
+            <wp:cNvGraphicFramePr>
+              <a:graphicFrameLocks xmlns:a="http://schemas.openxmlformats.org/drawingml/2006/main" noChangeAspect="1"/>
+            </wp:cNvGraphicFramePr>
+            <a:graphic xmlns:a="http://schemas.openxmlformats.org/drawingml/2006/main">
+              <a:graphicData uri="http://schemas.openxmlformats.org/drawingml/2006/picture">
+                <pic:pic xmlns:pic="http://schemas.openxmlformats.org/drawingml/2006/picture">
+                  <pic:nvPicPr>
+                    <pic:cNvPr id="9" name="Screen Shot 2020-06-12 at 10.33.32 AM.png"/>
+                    <pic:cNvPicPr/>
+                  </pic:nvPicPr>
+                  <pic:blipFill>
+                    <a:blip r:embed="rId13">
+                      <a:extLst>
+                        <a:ext uri="{28A0092B-C50C-407E-A947-70E740481C1C}">
+                          <a14:useLocalDpi xmlns:a14="http://schemas.microsoft.com/office/drawing/2010/main" val="0"/>
+                        </a:ext>
+                      </a:extLst>
+                    </a:blip>
+                    <a:stretch>
+                      <a:fillRect/>
+                    </a:stretch>
+                  </pic:blipFill>
+                  <pic:spPr>
+                    <a:xfrm>
+                      <a:off x="0" y="0"/>
+                      <a:ext cx="5943600" cy="806450"/>
+                    </a:xfrm>
+                    <a:prstGeom prst="rect">
+                      <a:avLst/>
+                    </a:prstGeom>
+                  </pic:spPr>
+                </pic:pic>
+              </a:graphicData>
+            </a:graphic>
+          </wp:inline>
+        </w:drawing>
+      </w:r>
+    </w:p>
+    <w:p/>
+    <w:p>
+      <w:r>
+        <w:lastRenderedPageBreak/>
+        <w:t>Make edits in new commits (change from singular to plural, go back from plural to singular, use new commit)</w:t>
+      </w:r>
+      <w:r>
+        <w:rPr>
+          <w:noProof/>
+        </w:rPr>
+        <w:drawing>
+          <wp:inline distT="0" distB="0" distL="0" distR="0">
+            <wp:extent cx="5943600" cy="5497830"/>
+            <wp:effectExtent l="0" t="0" r="0" b="1270"/>
+            <wp:docPr id="10" name="Picture 10"/>
+            <wp:cNvGraphicFramePr>
+              <a:graphicFrameLocks xmlns:a="http://schemas.openxmlformats.org/drawingml/2006/main" noChangeAspect="1"/>
+            </wp:cNvGraphicFramePr>
+            <a:graphic xmlns:a="http://schemas.openxmlformats.org/drawingml/2006/main">
+              <a:graphicData uri="http://schemas.openxmlformats.org/drawingml/2006/picture">
+                <pic:pic xmlns:pic="http://schemas.openxmlformats.org/drawingml/2006/picture">
+                  <pic:nvPicPr>
+                    <pic:cNvPr id="10" name="Screen Shot 2020-06-12 at 10.38.05 AM.png"/>
+                    <pic:cNvPicPr/>
+                  </pic:nvPicPr>
+                  <pic:blipFill>
+                    <a:blip r:embed="rId14">
+                      <a:extLst>
+                        <a:ext uri="{28A0092B-C50C-407E-A947-70E740481C1C}">
+                          <a14:useLocalDpi xmlns:a14="http://schemas.microsoft.com/office/drawing/2010/main" val="0"/>
+                        </a:ext>
+                      </a:extLst>
+                    </a:blip>
+                    <a:stretch>
+                      <a:fillRect/>
+                    </a:stretch>
+                  </pic:blipFill>
+                  <pic:spPr>
+                    <a:xfrm>
+                      <a:off x="0" y="0"/>
+                      <a:ext cx="5943600" cy="5497830"/>
+                    </a:xfrm>
+                    <a:prstGeom prst="rect">
+                      <a:avLst/>
+                    </a:prstGeom>
+                  </pic:spPr>
+                </pic:pic>
+              </a:graphicData>
+            </a:graphic>
+          </wp:inline>
+        </w:drawing>
+      </w:r>
+    </w:p>
+    <w:p/>
+    <w:p>
+      <w:r>
+        <w:t>If you checkout the version before the version you changed (SHA shown above), you can see what’s different)</w:t>
+      </w:r>
+    </w:p>
+    <w:p/>
+    <w:p>
+      <w:r>
+        <w:rPr>
+          <w:b/>
+          <w:bCs/>
+        </w:rPr>
+        <w:t>Removing untracked files</w:t>
+      </w:r>
+    </w:p>
+    <w:p/>
+    <w:p>
+      <w:r>
+        <w:lastRenderedPageBreak/>
+        <w:t>Removes compiled code, log files, extraneous stuff, etc. We could remove one by one, or we could remove all at once</w:t>
+      </w:r>
+      <w:r>
+        <w:rPr>
+          <w:noProof/>
+        </w:rPr>
+        <w:drawing>
+          <wp:inline distT="0" distB="0" distL="0" distR="0">
+            <wp:extent cx="5943600" cy="1172845"/>
+            <wp:effectExtent l="0" t="0" r="0" b="0"/>
+            <wp:docPr id="11" name="Picture 11"/>
+            <wp:cNvGraphicFramePr>
+              <a:graphicFrameLocks xmlns:a="http://schemas.openxmlformats.org/drawingml/2006/main" noChangeAspect="1"/>
+            </wp:cNvGraphicFramePr>
+            <a:graphic xmlns:a="http://schemas.openxmlformats.org/drawingml/2006/main">
+              <a:graphicData uri="http://schemas.openxmlformats.org/drawingml/2006/picture">
+                <pic:pic xmlns:pic="http://schemas.openxmlformats.org/drawingml/2006/picture">
+                  <pic:nvPicPr>
+                    <pic:cNvPr id="11" name="Screen Shot 2020-06-12 at 10.45.16 AM.png"/>
+                    <pic:cNvPicPr/>
+                  </pic:nvPicPr>
+                  <pic:blipFill>
+                    <a:blip r:embed="rId15">
+                      <a:extLst>
+                        <a:ext uri="{28A0092B-C50C-407E-A947-70E740481C1C}">
+                          <a14:useLocalDpi xmlns:a14="http://schemas.microsoft.com/office/drawing/2010/main" val="0"/>
+                        </a:ext>
+                      </a:extLst>
+                    </a:blip>
+                    <a:stretch>
+                      <a:fillRect/>
+                    </a:stretch>
+                  </pic:blipFill>
+                  <pic:spPr>
+                    <a:xfrm>
+                      <a:off x="0" y="0"/>
+                      <a:ext cx="5943600" cy="1172845"/>
+                    </a:xfrm>
+                    <a:prstGeom prst="rect">
+                      <a:avLst/>
+                    </a:prstGeom>
+                  </pic:spPr>
+                </pic:pic>
+              </a:graphicData>
+            </a:graphic>
+          </wp:inline>
+        </w:drawing>
+      </w:r>
+    </w:p>
+    <w:p>
+      <w:r>
+        <w:t xml:space="preserve">Git clean -n – removes everything untracked from repo and staging tree (just in working directory) git clean -f removes </w:t>
+      </w:r>
+      <w:proofErr w:type="spellStart"/>
+      <w:r>
+        <w:t>everying</w:t>
+      </w:r>
+      <w:proofErr w:type="spellEnd"/>
+    </w:p>
+    <w:p/>
+    <w:p>
+      <w:r>
+        <w:rPr>
+          <w:b/>
+          <w:bCs/>
+        </w:rPr>
+        <w:t>Git Ignore</w:t>
+      </w:r>
+    </w:p>
+    <w:p>
+      <w:r>
+        <w:t>.</w:t>
+      </w:r>
+      <w:proofErr w:type="spellStart"/>
+      <w:r>
+        <w:t>gitignore</w:t>
+      </w:r>
+      <w:proofErr w:type="spellEnd"/>
+      <w:r>
+        <w:t xml:space="preserve"> allows you to ignore files</w:t>
+      </w:r>
+    </w:p>
+    <w:p>
+      <w:r>
+        <w:t>If you put a file in .</w:t>
+      </w:r>
+      <w:proofErr w:type="spellStart"/>
+      <w:r>
+        <w:t>gitignore</w:t>
+      </w:r>
+      <w:proofErr w:type="spellEnd"/>
+      <w:r>
+        <w:t xml:space="preserve">, will follow changes and won’t ignore. </w:t>
+      </w:r>
+      <w:r>
+        <w:rPr>
+          <w:noProof/>
+        </w:rPr>
+        <w:drawing>
+          <wp:inline distT="0" distB="0" distL="0" distR="0">
+            <wp:extent cx="4432300" cy="3352800"/>
+            <wp:effectExtent l="0" t="0" r="0" b="0"/>
+            <wp:docPr id="13" name="Picture 13"/>
+            <wp:cNvGraphicFramePr>
+              <a:graphicFrameLocks xmlns:a="http://schemas.openxmlformats.org/drawingml/2006/main" noChangeAspect="1"/>
+            </wp:cNvGraphicFramePr>
+            <a:graphic xmlns:a="http://schemas.openxmlformats.org/drawingml/2006/main">
+              <a:graphicData uri="http://schemas.openxmlformats.org/drawingml/2006/picture">
+                <pic:pic xmlns:pic="http://schemas.openxmlformats.org/drawingml/2006/picture">
+                  <pic:nvPicPr>
+                    <pic:cNvPr id="13" name="Screen Shot 2020-06-12 at 10.47.37 AM.png"/>
+                    <pic:cNvPicPr/>
+                  </pic:nvPicPr>
+                  <pic:blipFill>
+                    <a:blip r:embed="rId16">
+                      <a:extLst>
+                        <a:ext uri="{28A0092B-C50C-407E-A947-70E740481C1C}">
+                          <a14:useLocalDpi xmlns:a14="http://schemas.microsoft.com/office/drawing/2010/main" val="0"/>
+                        </a:ext>
+                      </a:extLst>
+                    </a:blip>
+                    <a:stretch>
+                      <a:fillRect/>
+                    </a:stretch>
+                  </pic:blipFill>
+                  <pic:spPr>
+                    <a:xfrm>
+                      <a:off x="0" y="0"/>
+                      <a:ext cx="4432300" cy="3352800"/>
+                    </a:xfrm>
+                    <a:prstGeom prst="rect">
+                      <a:avLst/>
+                    </a:prstGeom>
+                  </pic:spPr>
+                </pic:pic>
+              </a:graphicData>
+            </a:graphic>
+          </wp:inline>
+        </w:drawing>
+      </w:r>
+    </w:p>
+    <w:p>
+      <w:r>
+        <w:t xml:space="preserve">^doesn’t ignore </w:t>
+      </w:r>
+      <w:proofErr w:type="spellStart"/>
+      <w:r>
+        <w:t>index.php</w:t>
+      </w:r>
+      <w:proofErr w:type="spellEnd"/>
+    </w:p>
+    <w:p/>
+    <w:p>
+      <w:r>
+        <w:t>You can also use trailing slash…</w:t>
+      </w:r>
+    </w:p>
+    <w:p/>
+    <w:p>
+      <w:pPr>
+        <w:rPr>
+          <w:b/>
+          <w:bCs/>
+        </w:rPr>
+      </w:pPr>
+      <w:r>
+        <w:rPr>
+          <w:b/>
+          <w:bCs/>
+        </w:rPr>
+        <w:t>What to ignore in Git Ignore</w:t>
+      </w:r>
+    </w:p>
+    <w:p>
+      <w:pPr>
+        <w:pStyle w:val="ListParagraph"/>
+        <w:numPr>
+          <w:ilvl w:val="0"/>
+          <w:numId w:val="1"/>
+        </w:numPr>
+      </w:pPr>
+      <w:r>
+        <w:t>Compiled source code</w:t>
+      </w:r>
+    </w:p>
+    <w:p>
+      <w:pPr>
+        <w:pStyle w:val="ListParagraph"/>
+        <w:numPr>
+          <w:ilvl w:val="0"/>
+          <w:numId w:val="1"/>
+        </w:numPr>
+      </w:pPr>
+      <w:r>
+        <w:t>Packages and compressed files</w:t>
+      </w:r>
+    </w:p>
+    <w:p>
+      <w:pPr>
+        <w:pStyle w:val="ListParagraph"/>
+        <w:numPr>
+          <w:ilvl w:val="0"/>
+          <w:numId w:val="1"/>
+        </w:numPr>
+      </w:pPr>
+      <w:r>
+        <w:t>Logs and databases – changes frequently</w:t>
+      </w:r>
+    </w:p>
+    <w:p>
+      <w:pPr>
+        <w:pStyle w:val="ListParagraph"/>
+        <w:numPr>
+          <w:ilvl w:val="0"/>
+          <w:numId w:val="1"/>
+        </w:numPr>
+      </w:pPr>
+      <w:r>
+        <w:t xml:space="preserve">OS generated files – not </w:t>
+      </w:r>
+      <w:proofErr w:type="spellStart"/>
+      <w:r>
+        <w:t>assential</w:t>
+      </w:r>
+      <w:proofErr w:type="spellEnd"/>
+      <w:r>
+        <w:t xml:space="preserve"> to project</w:t>
+      </w:r>
+    </w:p>
+    <w:p>
+      <w:pPr>
+        <w:pStyle w:val="ListParagraph"/>
+        <w:numPr>
+          <w:ilvl w:val="0"/>
+          <w:numId w:val="1"/>
+        </w:numPr>
+      </w:pPr>
+      <w:r>
+        <w:t xml:space="preserve">User uploaded assets – change too </w:t>
+      </w:r>
+      <w:proofErr w:type="spellStart"/>
+      <w:r>
+        <w:t>frequetnyl</w:t>
+      </w:r>
+      <w:proofErr w:type="spellEnd"/>
+    </w:p>
+    <w:p>
+      <w:pPr>
+        <w:pStyle w:val="ListParagraph"/>
+        <w:numPr>
+          <w:ilvl w:val="0"/>
+          <w:numId w:val="1"/>
+        </w:numPr>
+      </w:pPr>
+      <w:proofErr w:type="spellStart"/>
+      <w:r>
+        <w:t>Github</w:t>
+      </w:r>
+      <w:proofErr w:type="spellEnd"/>
+      <w:r>
+        <w:t xml:space="preserve"> has useful </w:t>
+      </w:r>
+      <w:proofErr w:type="spellStart"/>
+      <w:r>
+        <w:t>gitignroe</w:t>
+      </w:r>
+      <w:proofErr w:type="spellEnd"/>
+      <w:r>
+        <w:t xml:space="preserve"> templates</w:t>
+      </w:r>
+    </w:p>
+    <w:p/>
+    <w:p>
+      <w:r>
+        <w:t>You can set ignore file globally</w:t>
+      </w:r>
+      <w:r>
+        <w:rPr>
+          <w:noProof/>
+        </w:rPr>
+        <w:drawing>
+          <wp:inline distT="0" distB="0" distL="0" distR="0">
+            <wp:extent cx="5943600" cy="1107440"/>
+            <wp:effectExtent l="0" t="0" r="0" b="0"/>
+            <wp:docPr id="14" name="Picture 14"/>
+            <wp:cNvGraphicFramePr>
+              <a:graphicFrameLocks xmlns:a="http://schemas.openxmlformats.org/drawingml/2006/main" noChangeAspect="1"/>
+            </wp:cNvGraphicFramePr>
+            <a:graphic xmlns:a="http://schemas.openxmlformats.org/drawingml/2006/main">
+              <a:graphicData uri="http://schemas.openxmlformats.org/drawingml/2006/picture">
+                <pic:pic xmlns:pic="http://schemas.openxmlformats.org/drawingml/2006/picture">
+                  <pic:nvPicPr>
+                    <pic:cNvPr id="14" name="Screen Shot 2020-06-12 at 10.55.29 AM.png"/>
+                    <pic:cNvPicPr/>
+                  </pic:nvPicPr>
+                  <pic:blipFill>
+                    <a:blip r:embed="rId17">
+                      <a:extLst>
+                        <a:ext uri="{28A0092B-C50C-407E-A947-70E740481C1C}">
+                          <a14:useLocalDpi xmlns:a14="http://schemas.microsoft.com/office/drawing/2010/main" val="0"/>
+                        </a:ext>
+                      </a:extLst>
+                    </a:blip>
+                    <a:stretch>
+                      <a:fillRect/>
+                    </a:stretch>
+                  </pic:blipFill>
+                  <pic:spPr>
+                    <a:xfrm>
+                      <a:off x="0" y="0"/>
+                      <a:ext cx="5943600" cy="1107440"/>
+                    </a:xfrm>
+                    <a:prstGeom prst="rect">
+                      <a:avLst/>
+                    </a:prstGeom>
+                  </pic:spPr>
+                </pic:pic>
+              </a:graphicData>
+            </a:graphic>
+          </wp:inline>
+        </w:drawing>
+      </w:r>
+    </w:p>
+    <w:p>
+      <w:r>
+        <w:t>^tells you what file to issue for exclusions (</w:t>
+      </w:r>
+      <w:proofErr w:type="spellStart"/>
+      <w:r>
+        <w:t>gitignore</w:t>
+      </w:r>
+      <w:proofErr w:type="spellEnd"/>
+      <w:r>
+        <w:t xml:space="preserve">). Good place is in user </w:t>
+      </w:r>
+      <w:proofErr w:type="spellStart"/>
+      <w:r>
+        <w:t>directoru</w:t>
+      </w:r>
+      <w:proofErr w:type="spellEnd"/>
+      <w:r>
+        <w:t>. You maybe should just make the .</w:t>
+      </w:r>
+      <w:proofErr w:type="spellStart"/>
+      <w:r>
+        <w:t>gitignore</w:t>
+      </w:r>
+      <w:proofErr w:type="spellEnd"/>
+      <w:r>
+        <w:t xml:space="preserve"> every time</w:t>
+      </w:r>
+    </w:p>
+    <w:p/>
+    <w:p>
+      <w:r>
+        <w:t>Ignore files already tracked</w:t>
+      </w:r>
+      <w:r>
+        <w:t xml:space="preserve"> </w:t>
+      </w:r>
+    </w:p>
+    <w:p/>
+    <w:p>
+      <w:r>
+        <w:t xml:space="preserve">What if you want to start ignoring? You could rm db_config.txt. remove it </w:t>
+      </w:r>
+      <w:proofErr w:type="spellStart"/>
+      <w:r>
+        <w:t>form</w:t>
+      </w:r>
+      <w:proofErr w:type="spellEnd"/>
+      <w:r>
+        <w:t xml:space="preserve"> the </w:t>
+      </w:r>
+      <w:proofErr w:type="spellStart"/>
+      <w:r>
+        <w:t>stagin</w:t>
+      </w:r>
+      <w:proofErr w:type="spellEnd"/>
+      <w:r>
+        <w:t xml:space="preserve"> index.</w:t>
+      </w:r>
+    </w:p>
+    <w:p/>
+    <w:p>
+      <w:r>
+        <w:t>Git rm –cached db_config.txt, your file will still be there, nothing to commit, totally fine. File still exists in Git, but future changes not changed.</w:t>
+      </w:r>
+    </w:p>
+    <w:p/>
+    <w:p>
+      <w:r>
+        <w:rPr>
+          <w:b/>
+          <w:bCs/>
+        </w:rPr>
+        <w:t>Track empty directories</w:t>
+      </w:r>
+      <w:r>
+        <w:t xml:space="preserve"> – ignores these normally, but what if you want to track for future changes?</w:t>
+      </w:r>
+    </w:p>
+    <w:p/>
+    <w:p>
+      <w:r>
+        <w:t>Just make a .</w:t>
+      </w:r>
+      <w:proofErr w:type="spellStart"/>
+      <w:r>
+        <w:t>gitkeep</w:t>
+      </w:r>
+      <w:proofErr w:type="spellEnd"/>
+      <w:r>
+        <w:t xml:space="preserve"> file in this – and it’ll start tracking, </w:t>
+      </w:r>
+    </w:p>
+    <w:p/>
+    <w:p>
+      <w:r>
+        <w:t>Or you can just do touch temp/.gitkeep</w:t>
       </w:r>
       <w:bookmarkStart w:id="0" w:name="_GoBack"/>
       <w:bookmarkEnd w:id="0"/>
-      <w:proofErr w:type="spellEnd"/>
+      <w:r>
+        <w:t xml:space="preserve"> </w:t>
+      </w:r>
     </w:p>
     <w:sectPr>
       <w:pgSz w:w="12240" w:h="15840"/>

</xml_diff>